<commit_message>
test de usuario casi completado
</commit_message>
<xml_diff>
--- a/docs/test_usuarios/Test de usuario.docx
+++ b/docs/test_usuarios/Test de usuario.docx
@@ -1449,14 +1449,13 @@
         <w:rPr>
           <w:rFonts w:cs="Calibri"/>
         </w:rPr>
-        <w:t xml:space="preserve">¿Ha encontrado alguna forma de ponerse en contacto con la empresa propietaria del sitio web? </w:t>
-      </w:r>
-      <w:r>
-        <w:rPr>
-          <w:rFonts w:ascii="MS Mincho" w:eastAsia="MS Mincho" w:hAnsi="MS Mincho" w:cs="MS Mincho"/>
-        </w:rPr>
-        <w:t> -</w:t>
+        <w:t>¿Ha encontrado alguna forma de ponerse en contacto con la emp</w:t>
+      </w:r>
+      <w:r>
+        <w:rPr>
+          <w:rFonts w:cs="Calibri"/>
+        </w:rPr>
+        <w:t>resa propietaria del sitio web?</w:t>
       </w:r>
     </w:p>
     <w:p>
@@ -1483,14 +1482,13 @@
         <w:rPr>
           <w:rFonts w:cs="Calibri"/>
         </w:rPr>
-        <w:t xml:space="preserve">¿Ha encontrado alguna forma de envío de datos mediante un formulario? ¿La web le ha informado de si los datos han sido enviados correctamente o ha habido algún error? </w:t>
-      </w:r>
-      <w:r>
-        <w:rPr>
-          <w:rFonts w:ascii="MS Mincho" w:eastAsia="MS Mincho" w:hAnsi="MS Mincho" w:cs="MS Mincho"/>
-        </w:rPr>
-        <w:t> -</w:t>
+        <w:t>¿Ha encontrado alguna forma de envío de datos mediante un formulario? ¿La web le ha informado de si los datos han sido enviados correctamente o ha habido algún e</w:t>
+      </w:r>
+      <w:r>
+        <w:rPr>
+          <w:rFonts w:cs="Calibri"/>
+        </w:rPr>
+        <w:t>rror?</w:t>
       </w:r>
     </w:p>
     <w:p>
@@ -1520,33 +1518,692 @@
         <w:rPr>
           <w:lang w:val="es-ES"/>
         </w:rPr>
-        <w:t>TAREA 1: (CARLOS)</w:t>
-      </w:r>
-    </w:p>
-    <w:p>
-      <w:pPr>
-        <w:rPr>
-          <w:lang w:val="es-ES"/>
-        </w:rPr>
-      </w:pPr>
-      <w:r>
-        <w:rPr>
-          <w:lang w:val="es-ES"/>
-        </w:rPr>
-        <w:t>TAREA 2: (CARLOS)</w:t>
-      </w:r>
-    </w:p>
-    <w:p>
-      <w:pPr>
-        <w:rPr>
-          <w:lang w:val="es-ES"/>
-        </w:rPr>
-      </w:pPr>
-      <w:r>
-        <w:rPr>
-          <w:lang w:val="es-ES"/>
-        </w:rPr>
-        <w:t>TAREA 3: (CARLOS)</w:t>
+        <w:t>TAREA 1:</w:t>
+      </w:r>
+    </w:p>
+    <w:p>
+      <w:pPr>
+        <w:rPr>
+          <w:lang w:val="es-ES"/>
+        </w:rPr>
+      </w:pPr>
+    </w:p>
+    <w:p>
+      <w:pPr>
+        <w:rPr>
+          <w:lang w:val="es-ES"/>
+        </w:rPr>
+      </w:pPr>
+      <w:r>
+        <w:rPr>
+          <w:lang w:val="es-ES"/>
+        </w:rPr>
+        <w:t>Supongamos que faltaste a clase el día que formaron los grupos de trabajo de la asignatura usabilidad y accesibilidad y deseas ponerte en contacto con los alumnos de la asignatura para ver si alguno desea formar grupo o puedes unirte a alguno.</w:t>
+      </w:r>
+    </w:p>
+    <w:p>
+      <w:pPr>
+        <w:rPr>
+          <w:lang w:val="es-ES"/>
+        </w:rPr>
+      </w:pPr>
+    </w:p>
+    <w:p>
+      <w:pPr>
+        <w:pStyle w:val="Prrafodelista"/>
+        <w:numPr>
+          <w:ilvl w:val="0"/>
+          <w:numId w:val="16"/>
+        </w:numPr>
+        <w:rPr>
+          <w:lang w:val="es-ES"/>
+        </w:rPr>
+      </w:pPr>
+      <w:r>
+        <w:rPr>
+          <w:lang w:val="es-ES"/>
+        </w:rPr>
+        <w:t>Busca la sala de chat de la asignatura y mira en el historial si alguien esta en tu misma situación.</w:t>
+      </w:r>
+    </w:p>
+    <w:p>
+      <w:pPr>
+        <w:pStyle w:val="Prrafodelista"/>
+        <w:numPr>
+          <w:ilvl w:val="0"/>
+          <w:numId w:val="16"/>
+        </w:numPr>
+        <w:rPr>
+          <w:lang w:val="es-ES"/>
+        </w:rPr>
+      </w:pPr>
+      <w:r>
+        <w:rPr>
+          <w:lang w:val="es-ES"/>
+        </w:rPr>
+        <w:t>En caso de encontrar a alguien sin grupo, coméntale por el chat que estas interesado en formar un grupo y en caso de no haber nadie en tu situación, comenta que te encuentras solo y que buscas compañeros o grupo al que puedas unirte.</w:t>
+      </w:r>
+    </w:p>
+    <w:p>
+      <w:pPr>
+        <w:pStyle w:val="Prrafodelista"/>
+        <w:numPr>
+          <w:ilvl w:val="0"/>
+          <w:numId w:val="16"/>
+        </w:numPr>
+        <w:rPr>
+          <w:lang w:val="es-ES"/>
+        </w:rPr>
+      </w:pPr>
+      <w:r>
+        <w:rPr>
+          <w:lang w:val="es-ES"/>
+        </w:rPr>
+        <w:t>Revisa las notificaciones que no tienes ninguna contestación.</w:t>
+      </w:r>
+    </w:p>
+    <w:p>
+      <w:pPr>
+        <w:rPr>
+          <w:lang w:val="es-ES"/>
+        </w:rPr>
+      </w:pPr>
+    </w:p>
+    <w:p>
+      <w:pPr>
+        <w:rPr>
+          <w:lang w:val="es-ES"/>
+        </w:rPr>
+      </w:pPr>
+      <w:r>
+        <w:rPr>
+          <w:lang w:val="es-ES"/>
+        </w:rPr>
+        <w:t>En este caso,</w:t>
+      </w:r>
+    </w:p>
+    <w:p>
+      <w:pPr>
+        <w:pStyle w:val="Prrafodelista"/>
+        <w:numPr>
+          <w:ilvl w:val="0"/>
+          <w:numId w:val="17"/>
+        </w:numPr>
+        <w:rPr>
+          <w:lang w:val="es-ES"/>
+        </w:rPr>
+      </w:pPr>
+      <w:r>
+        <w:rPr>
+          <w:lang w:val="es-ES"/>
+        </w:rPr>
+        <w:t>¿Te resulto fácil y cómodo localizar el chat de la asignatura ?</w:t>
+      </w:r>
+    </w:p>
+    <w:p>
+      <w:pPr>
+        <w:pStyle w:val="Prrafodelista"/>
+        <w:numPr>
+          <w:ilvl w:val="0"/>
+          <w:numId w:val="17"/>
+        </w:numPr>
+        <w:rPr>
+          <w:lang w:val="es-ES"/>
+        </w:rPr>
+      </w:pPr>
+      <w:r>
+        <w:rPr>
+          <w:lang w:val="es-ES"/>
+        </w:rPr>
+        <w:t>¿Te parecería útil poder utilizar hashtag(#) o menciones(@) en el chat?</w:t>
+      </w:r>
+    </w:p>
+    <w:p>
+      <w:pPr>
+        <w:pStyle w:val="Prrafodelista"/>
+        <w:numPr>
+          <w:ilvl w:val="0"/>
+          <w:numId w:val="17"/>
+        </w:numPr>
+        <w:rPr>
+          <w:lang w:val="es-ES"/>
+        </w:rPr>
+      </w:pPr>
+      <w:r>
+        <w:rPr>
+          <w:lang w:val="es-ES"/>
+        </w:rPr>
+        <w:t>¿Te resulta cómodo y comprensible la navegación por el historial del chat?</w:t>
+      </w:r>
+    </w:p>
+    <w:p>
+      <w:pPr>
+        <w:pStyle w:val="Prrafodelista"/>
+        <w:numPr>
+          <w:ilvl w:val="0"/>
+          <w:numId w:val="17"/>
+        </w:numPr>
+        <w:rPr>
+          <w:lang w:val="es-ES"/>
+        </w:rPr>
+      </w:pPr>
+      <w:r>
+        <w:rPr>
+          <w:lang w:val="es-ES"/>
+        </w:rPr>
+        <w:t xml:space="preserve">¿Sabría llegar al inicio de la pagina sin usar el menú </w:t>
+      </w:r>
+      <w:r>
+        <w:rPr>
+          <w:lang w:val="es-ES"/>
+        </w:rPr>
+        <w:t>lateral</w:t>
+      </w:r>
+      <w:r>
+        <w:rPr>
+          <w:lang w:val="es-ES"/>
+        </w:rPr>
+        <w:t>?</w:t>
+      </w:r>
+    </w:p>
+    <w:p>
+      <w:pPr>
+        <w:pStyle w:val="Prrafodelista"/>
+        <w:numPr>
+          <w:ilvl w:val="0"/>
+          <w:numId w:val="17"/>
+        </w:numPr>
+        <w:rPr>
+          <w:lang w:val="es-ES"/>
+        </w:rPr>
+      </w:pPr>
+      <w:r>
+        <w:rPr>
+          <w:lang w:val="es-ES"/>
+        </w:rPr>
+        <w:t>¿Te resulta agradable el color de fondo y el de la fuente?</w:t>
+      </w:r>
+    </w:p>
+    <w:p>
+      <w:pPr>
+        <w:rPr>
+          <w:lang w:val="es-ES"/>
+        </w:rPr>
+      </w:pPr>
+    </w:p>
+    <w:p>
+      <w:pPr>
+        <w:rPr>
+          <w:lang w:val="es-ES"/>
+        </w:rPr>
+      </w:pPr>
+      <w:r>
+        <w:rPr>
+          <w:lang w:val="es-ES"/>
+        </w:rPr>
+        <w:t>Por favor consulte el campus virtual y realice todos los pasos necesarios para ponerse en contacto con los compañeros de la asignatura.</w:t>
+      </w:r>
+    </w:p>
+    <w:p>
+      <w:pPr>
+        <w:rPr>
+          <w:lang w:val="es-ES"/>
+        </w:rPr>
+      </w:pPr>
+    </w:p>
+    <w:p>
+      <w:pPr>
+        <w:pStyle w:val="Prrafodelista"/>
+        <w:numPr>
+          <w:ilvl w:val="0"/>
+          <w:numId w:val="18"/>
+        </w:numPr>
+        <w:rPr>
+          <w:lang w:val="es-ES"/>
+        </w:rPr>
+      </w:pPr>
+      <w:r>
+        <w:rPr>
+          <w:lang w:val="es-ES"/>
+        </w:rPr>
+        <w:t>¿Qué interface le parece mas cómodo a la hora de comunicarse con los compañeros?</w:t>
+      </w:r>
+    </w:p>
+    <w:p>
+      <w:pPr>
+        <w:pStyle w:val="Prrafodelista"/>
+        <w:numPr>
+          <w:ilvl w:val="0"/>
+          <w:numId w:val="18"/>
+        </w:numPr>
+        <w:rPr>
+          <w:lang w:val="es-ES"/>
+        </w:rPr>
+      </w:pPr>
+      <w:r>
+        <w:rPr>
+          <w:lang w:val="es-ES"/>
+        </w:rPr>
+        <w:t>¿Cuál le ha resultado más intuitiva?</w:t>
+      </w:r>
+    </w:p>
+    <w:p>
+      <w:pPr>
+        <w:pStyle w:val="Prrafodelista"/>
+        <w:numPr>
+          <w:ilvl w:val="0"/>
+          <w:numId w:val="18"/>
+        </w:numPr>
+        <w:rPr>
+          <w:lang w:val="es-ES"/>
+        </w:rPr>
+      </w:pPr>
+      <w:r>
+        <w:rPr>
+          <w:lang w:val="es-ES"/>
+        </w:rPr>
+        <w:t>¿El diseño de la pagina del campus le ha hecho mas fácil la resolución de la tarea ?, en caso afirmativo indique en breves palabras que elementos le facilitaron la resolución de la tarea.</w:t>
+      </w:r>
+    </w:p>
+    <w:p>
+      <w:pPr>
+        <w:rPr>
+          <w:lang w:val="es-ES"/>
+        </w:rPr>
+      </w:pPr>
+    </w:p>
+    <w:p>
+      <w:pPr>
+        <w:rPr>
+          <w:lang w:val="es-ES"/>
+        </w:rPr>
+      </w:pPr>
+    </w:p>
+    <w:p>
+      <w:pPr>
+        <w:rPr>
+          <w:lang w:val="es-ES"/>
+        </w:rPr>
+      </w:pPr>
+    </w:p>
+    <w:p>
+      <w:pPr>
+        <w:rPr>
+          <w:lang w:val="es-ES"/>
+        </w:rPr>
+      </w:pPr>
+    </w:p>
+    <w:p>
+      <w:pPr>
+        <w:rPr>
+          <w:lang w:val="es-ES"/>
+        </w:rPr>
+      </w:pPr>
+    </w:p>
+    <w:p>
+      <w:pPr>
+        <w:rPr>
+          <w:lang w:val="es-ES"/>
+        </w:rPr>
+      </w:pPr>
+    </w:p>
+    <w:p>
+      <w:pPr>
+        <w:rPr>
+          <w:lang w:val="es-ES"/>
+        </w:rPr>
+      </w:pPr>
+    </w:p>
+    <w:p>
+      <w:pPr>
+        <w:rPr>
+          <w:lang w:val="es-ES"/>
+        </w:rPr>
+      </w:pPr>
+    </w:p>
+    <w:p>
+      <w:pPr>
+        <w:rPr>
+          <w:lang w:val="es-ES"/>
+        </w:rPr>
+      </w:pPr>
+      <w:r>
+        <w:rPr>
+          <w:lang w:val="es-ES"/>
+        </w:rPr>
+        <w:t>TAREA 2:</w:t>
+      </w:r>
+    </w:p>
+    <w:p>
+      <w:pPr>
+        <w:rPr>
+          <w:lang w:val="es-ES"/>
+        </w:rPr>
+      </w:pPr>
+    </w:p>
+    <w:p>
+      <w:pPr>
+        <w:rPr>
+          <w:lang w:val="es-ES"/>
+        </w:rPr>
+      </w:pPr>
+      <w:r>
+        <w:rPr>
+          <w:lang w:val="es-ES"/>
+        </w:rPr>
+        <w:t>Estas programando y hay un fragmento de código que te da error de sintaxis has buscado por internet y te decides a pedir ayuda a tus compañeros de la asignatura de redes.</w:t>
+      </w:r>
+    </w:p>
+    <w:p>
+      <w:pPr>
+        <w:rPr>
+          <w:lang w:val="es-ES"/>
+        </w:rPr>
+      </w:pPr>
+    </w:p>
+    <w:p>
+      <w:pPr>
+        <w:pStyle w:val="Prrafodelista"/>
+        <w:numPr>
+          <w:ilvl w:val="0"/>
+          <w:numId w:val="19"/>
+        </w:numPr>
+        <w:rPr>
+          <w:lang w:val="es-ES"/>
+        </w:rPr>
+      </w:pPr>
+      <w:r>
+        <w:rPr>
+          <w:lang w:val="es-ES"/>
+        </w:rPr>
+        <w:t>En la pagina de la asignatura revisa los ficheros existentes por si hay alguno que pudiera solucionar tu problema.</w:t>
+      </w:r>
+    </w:p>
+    <w:p>
+      <w:pPr>
+        <w:pStyle w:val="Prrafodelista"/>
+        <w:numPr>
+          <w:ilvl w:val="0"/>
+          <w:numId w:val="19"/>
+        </w:numPr>
+        <w:rPr>
+          <w:lang w:val="es-ES"/>
+        </w:rPr>
+      </w:pPr>
+      <w:r>
+        <w:rPr>
+          <w:lang w:val="es-ES"/>
+        </w:rPr>
+        <w:t>Sube la captura del código que te esta dando problemas a la asignatura de redes</w:t>
+      </w:r>
+      <w:r>
+        <w:rPr>
+          <w:lang w:val="es-ES"/>
+        </w:rPr>
+        <w:t>.</w:t>
+      </w:r>
+      <w:r>
+        <w:rPr>
+          <w:lang w:val="es-ES"/>
+        </w:rPr>
+        <w:t xml:space="preserve"> La captura del fragmento de código se encuentra en el escritorio de este ordenador. </w:t>
+      </w:r>
+    </w:p>
+    <w:p>
+      <w:pPr>
+        <w:pStyle w:val="Prrafodelista"/>
+        <w:numPr>
+          <w:ilvl w:val="0"/>
+          <w:numId w:val="19"/>
+        </w:numPr>
+        <w:rPr>
+          <w:lang w:val="es-ES"/>
+        </w:rPr>
+      </w:pPr>
+      <w:r>
+        <w:rPr>
+          <w:lang w:val="es-ES"/>
+        </w:rPr>
+        <w:t>Utiliza el chat de la asignatura para comentar a los compañeros de la asignatura tu problema e indicar que subiste un fichero con la captura del código.</w:t>
+      </w:r>
+    </w:p>
+    <w:p>
+      <w:pPr>
+        <w:rPr>
+          <w:lang w:val="es-ES"/>
+        </w:rPr>
+      </w:pPr>
+    </w:p>
+    <w:p>
+      <w:pPr>
+        <w:rPr>
+          <w:lang w:val="es-ES"/>
+        </w:rPr>
+      </w:pPr>
+      <w:r>
+        <w:rPr>
+          <w:lang w:val="es-ES"/>
+        </w:rPr>
+        <w:t>En este caso,</w:t>
+      </w:r>
+    </w:p>
+    <w:p>
+      <w:pPr>
+        <w:pStyle w:val="Prrafodelista"/>
+        <w:numPr>
+          <w:ilvl w:val="0"/>
+          <w:numId w:val="20"/>
+        </w:numPr>
+        <w:rPr>
+          <w:lang w:val="es-ES"/>
+        </w:rPr>
+      </w:pPr>
+      <w:r>
+        <w:rPr>
+          <w:lang w:val="es-ES"/>
+        </w:rPr>
+        <w:t>¿</w:t>
+      </w:r>
+      <w:r>
+        <w:rPr>
+          <w:lang w:val="es-ES"/>
+        </w:rPr>
+        <w:t>Le parece intuitiva la forma de subir ficheros a las asignaturas</w:t>
+      </w:r>
+      <w:r>
+        <w:rPr>
+          <w:lang w:val="es-ES"/>
+        </w:rPr>
+        <w:t>?</w:t>
+      </w:r>
+    </w:p>
+    <w:p>
+      <w:pPr>
+        <w:pStyle w:val="Prrafodelista"/>
+        <w:numPr>
+          <w:ilvl w:val="0"/>
+          <w:numId w:val="20"/>
+        </w:numPr>
+        <w:rPr>
+          <w:lang w:val="es-ES"/>
+        </w:rPr>
+      </w:pPr>
+      <w:r>
+        <w:rPr>
+          <w:lang w:val="es-ES"/>
+        </w:rPr>
+        <w:t>¿</w:t>
+      </w:r>
+      <w:r>
+        <w:rPr>
+          <w:lang w:val="es-ES"/>
+        </w:rPr>
+        <w:t>Le parece cómoda la navegación por los distintos ficheros</w:t>
+      </w:r>
+      <w:r>
+        <w:rPr>
+          <w:lang w:val="es-ES"/>
+        </w:rPr>
+        <w:t>?</w:t>
+      </w:r>
+    </w:p>
+    <w:p>
+      <w:pPr>
+        <w:pStyle w:val="Prrafodelista"/>
+        <w:numPr>
+          <w:ilvl w:val="0"/>
+          <w:numId w:val="20"/>
+        </w:numPr>
+        <w:rPr>
+          <w:lang w:val="es-ES"/>
+        </w:rPr>
+      </w:pPr>
+      <w:r>
+        <w:rPr>
+          <w:lang w:val="es-ES"/>
+        </w:rPr>
+        <w:t>¿</w:t>
+      </w:r>
+      <w:r>
+        <w:rPr>
+          <w:lang w:val="es-ES"/>
+        </w:rPr>
+        <w:t>Le parece legible y comprensible la forma de organizar los ficheros</w:t>
+      </w:r>
+      <w:r>
+        <w:rPr>
+          <w:lang w:val="es-ES"/>
+        </w:rPr>
+        <w:t>?</w:t>
+      </w:r>
+    </w:p>
+    <w:p>
+      <w:pPr>
+        <w:rPr>
+          <w:lang w:val="es-ES"/>
+        </w:rPr>
+      </w:pPr>
+    </w:p>
+    <w:p>
+      <w:pPr>
+        <w:rPr>
+          <w:lang w:val="es-ES"/>
+        </w:rPr>
+      </w:pPr>
+      <w:r>
+        <w:rPr>
+          <w:lang w:val="es-ES"/>
+        </w:rPr>
+        <w:t>Por favor consulte el campus virtual y realice todos los pasos necesarios para ponerse en contacto con los compañeros de la asignatura</w:t>
+      </w:r>
+      <w:r>
+        <w:rPr>
+          <w:lang w:val="es-ES"/>
+        </w:rPr>
+        <w:t xml:space="preserve"> e</w:t>
+      </w:r>
+      <w:r>
+        <w:rPr>
+          <w:lang w:val="es-ES"/>
+        </w:rPr>
+        <w:t xml:space="preserve"> indicarles que </w:t>
+      </w:r>
+      <w:r>
+        <w:rPr>
+          <w:lang w:val="es-ES"/>
+        </w:rPr>
+        <w:t>su</w:t>
+      </w:r>
+      <w:r>
+        <w:rPr>
+          <w:lang w:val="es-ES"/>
+        </w:rPr>
+        <w:t xml:space="preserve"> problema esta refle</w:t>
+      </w:r>
+      <w:r>
+        <w:rPr>
+          <w:lang w:val="es-ES"/>
+        </w:rPr>
+        <w:t>jado en la captura adjunta</w:t>
+      </w:r>
+      <w:r>
+        <w:rPr>
+          <w:lang w:val="es-ES"/>
+        </w:rPr>
+        <w:t>.</w:t>
+      </w:r>
+    </w:p>
+    <w:p>
+      <w:pPr>
+        <w:rPr>
+          <w:lang w:val="es-ES"/>
+        </w:rPr>
+      </w:pPr>
+    </w:p>
+    <w:p>
+      <w:pPr>
+        <w:pStyle w:val="Prrafodelista"/>
+        <w:numPr>
+          <w:ilvl w:val="0"/>
+          <w:numId w:val="21"/>
+        </w:numPr>
+        <w:rPr>
+          <w:lang w:val="es-ES"/>
+        </w:rPr>
+      </w:pPr>
+      <w:r>
+        <w:rPr>
+          <w:lang w:val="es-ES"/>
+        </w:rPr>
+        <w:t>¿Qué interface le parece mas cómodo a la hora de comunicarse con los compañeros</w:t>
+      </w:r>
+      <w:r>
+        <w:rPr>
+          <w:lang w:val="es-ES"/>
+        </w:rPr>
+        <w:t xml:space="preserve"> y subir documentación</w:t>
+      </w:r>
+      <w:r>
+        <w:rPr>
+          <w:lang w:val="es-ES"/>
+        </w:rPr>
+        <w:t>?</w:t>
+      </w:r>
+    </w:p>
+    <w:p>
+      <w:pPr>
+        <w:pStyle w:val="Prrafodelista"/>
+        <w:numPr>
+          <w:ilvl w:val="0"/>
+          <w:numId w:val="21"/>
+        </w:numPr>
+        <w:rPr>
+          <w:lang w:val="es-ES"/>
+        </w:rPr>
+      </w:pPr>
+      <w:r>
+        <w:rPr>
+          <w:lang w:val="es-ES"/>
+        </w:rPr>
+        <w:t>¿Cuál le ha resultado más intuitiva?</w:t>
+      </w:r>
+    </w:p>
+    <w:p>
+      <w:pPr>
+        <w:pStyle w:val="Prrafodelista"/>
+        <w:numPr>
+          <w:ilvl w:val="0"/>
+          <w:numId w:val="21"/>
+        </w:numPr>
+        <w:rPr>
+          <w:lang w:val="es-ES"/>
+        </w:rPr>
+      </w:pPr>
+      <w:r>
+        <w:rPr>
+          <w:lang w:val="es-ES"/>
+        </w:rPr>
+        <w:t>¿El diseño de la pagina del campus le ha hecho mas fácil la resolución de la tarea ?, en caso afirmativo indique en breves palabras que elementos le facilitaron la resolución de la tarea.</w:t>
       </w:r>
     </w:p>
     <w:p>
@@ -2711,137 +3368,392 @@
           <w:rFonts w:cs="Calibri"/>
         </w:rPr>
       </w:pPr>
+      <w:r>
+        <w:rPr>
+          <w:rFonts w:cs="Calibri"/>
+        </w:rPr>
+        <w:t xml:space="preserve">¿Ha encontrado alguna forma de ponerse en contacto con la empresa propietaria del sitio web? </w:t>
+      </w:r>
+      <w:r>
+        <w:rPr>
+          <w:rFonts w:ascii="MS Mincho" w:eastAsia="MS Mincho" w:hAnsi="MS Mincho" w:cs="MS Mincho"/>
+        </w:rPr>
+        <w:t> +</w:t>
+      </w:r>
+    </w:p>
+    <w:p>
+      <w:pPr>
+        <w:widowControl w:val="0"/>
+        <w:numPr>
+          <w:ilvl w:val="0"/>
+          <w:numId w:val="14"/>
+        </w:numPr>
+        <w:tabs>
+          <w:tab w:val="left" w:pos="220"/>
+          <w:tab w:val="left" w:pos="720"/>
+        </w:tabs>
+        <w:autoSpaceDE w:val="0"/>
+        <w:autoSpaceDN w:val="0"/>
+        <w:adjustRightInd w:val="0"/>
+        <w:spacing w:after="320" w:line="380" w:lineRule="atLeast"/>
+        <w:jc w:val="both"/>
+        <w:rPr>
+          <w:rFonts w:cs="Calibri"/>
+        </w:rPr>
+      </w:pPr>
+      <w:r>
+        <w:rPr>
+          <w:rFonts w:cs="Calibri"/>
+        </w:rPr>
+        <w:t xml:space="preserve">¿Ha encontrado alguna forma de envío de datos mediante un formulario? ¿La web le ha informado de si los datos han sido enviados correctamente o ha habido algún error? </w:t>
+      </w:r>
+      <w:r>
+        <w:rPr>
+          <w:rFonts w:ascii="MS Mincho" w:eastAsia="MS Mincho" w:hAnsi="MS Mincho" w:cs="MS Mincho"/>
+        </w:rPr>
+        <w:t> +</w:t>
+      </w:r>
+    </w:p>
+    <w:p>
+      <w:pPr>
+        <w:widowControl w:val="0"/>
+        <w:tabs>
+          <w:tab w:val="left" w:pos="220"/>
+          <w:tab w:val="left" w:pos="720"/>
+        </w:tabs>
+        <w:autoSpaceDE w:val="0"/>
+        <w:autoSpaceDN w:val="0"/>
+        <w:adjustRightInd w:val="0"/>
+        <w:spacing w:after="320" w:line="380" w:lineRule="atLeast"/>
+        <w:jc w:val="both"/>
+        <w:rPr>
+          <w:rFonts w:cs="Calibri"/>
+        </w:rPr>
+      </w:pPr>
+    </w:p>
+    <w:p>
+      <w:pPr>
+        <w:rPr>
+          <w:lang w:val="es-ES"/>
+        </w:rPr>
+      </w:pPr>
+      <w:r>
+        <w:rPr>
+          <w:lang w:val="es-ES"/>
+        </w:rPr>
+        <w:t>TAREA 1: (CARLOS)</w:t>
+      </w:r>
+    </w:p>
+    <w:p>
+      <w:pPr>
+        <w:rPr>
+          <w:lang w:val="es-ES"/>
+        </w:rPr>
+      </w:pPr>
+      <w:r>
+        <w:rPr>
+          <w:lang w:val="es-ES"/>
+        </w:rPr>
+        <w:t>TAREA 2: (CARLOS)</w:t>
+      </w:r>
+    </w:p>
+    <w:p>
+      <w:pPr>
+        <w:rPr>
+          <w:lang w:val="es-ES"/>
+        </w:rPr>
+      </w:pPr>
+      <w:r>
+        <w:rPr>
+          <w:lang w:val="es-ES"/>
+        </w:rPr>
+        <w:t>TAREA 3: (CARLOS)</w:t>
+      </w:r>
+    </w:p>
+    <w:p>
+      <w:pPr>
+        <w:rPr>
+          <w:lang w:val="es-ES"/>
+        </w:rPr>
+      </w:pPr>
+    </w:p>
+    <w:p>
+      <w:pPr>
+        <w:rPr>
+          <w:b/>
+          <w:lang w:val="es-ES"/>
+        </w:rPr>
+      </w:pPr>
+      <w:r>
+        <w:rPr>
+          <w:b/>
+          <w:lang w:val="es-ES"/>
+        </w:rPr>
+        <w:t>OBSERVACIONES POR PARTE DEL USUARIO:</w:t>
+      </w:r>
+    </w:p>
+    <w:p>
+      <w:pPr>
+        <w:rPr>
+          <w:lang w:val="es-ES"/>
+        </w:rPr>
+      </w:pPr>
+    </w:p>
+    <w:p>
+      <w:pPr>
+        <w:rPr>
+          <w:lang w:val="es-ES"/>
+        </w:rPr>
+      </w:pPr>
+    </w:p>
+    <w:p>
+      <w:pPr>
+        <w:rPr>
+          <w:lang w:val="es-ES"/>
+        </w:rPr>
+      </w:pPr>
+    </w:p>
+    <w:p>
+      <w:pPr>
+        <w:jc w:val="center"/>
+        <w:rPr>
+          <w:lang w:val="es-ES"/>
+        </w:rPr>
+      </w:pPr>
+    </w:p>
+    <w:p>
+      <w:pPr>
+        <w:jc w:val="center"/>
+        <w:rPr>
+          <w:rFonts w:cs="Calibri"/>
+          <w:b/>
+          <w:u w:val="single"/>
+        </w:rPr>
+      </w:pPr>
+      <w:r>
+        <w:rPr>
+          <w:rFonts w:cs="Calibri"/>
+          <w:b/>
+          <w:u w:val="single"/>
+        </w:rPr>
+        <w:t>Post test:</w:t>
+      </w:r>
+    </w:p>
+    <w:p>
+      <w:pPr>
+        <w:jc w:val="both"/>
+        <w:rPr>
+          <w:rFonts w:cs="Calibri"/>
+        </w:rPr>
+      </w:pPr>
+    </w:p>
+    <w:p>
+      <w:pPr>
+        <w:pStyle w:val="Prrafodelista"/>
+        <w:numPr>
+          <w:ilvl w:val="0"/>
+          <w:numId w:val="22"/>
+        </w:numPr>
+        <w:jc w:val="both"/>
+        <w:rPr>
+          <w:lang w:val="es-ES"/>
+        </w:rPr>
+      </w:pPr>
+      <w:r>
+        <w:rPr>
+          <w:lang w:val="es-ES"/>
+        </w:rPr>
+        <w:t>¿Te pare</w:t>
+      </w:r>
+      <w:r>
+        <w:rPr>
+          <w:lang w:val="es-ES"/>
+        </w:rPr>
+        <w:t xml:space="preserve">ce que alguna función del campus seria útil para </w:t>
+      </w:r>
+      <w:proofErr w:type="spellStart"/>
+      <w:r>
+        <w:rPr>
+          <w:lang w:val="es-ES"/>
+        </w:rPr>
+        <w:t>collaborate</w:t>
+      </w:r>
+      <w:proofErr w:type="spellEnd"/>
+      <w:r>
+        <w:rPr>
+          <w:lang w:val="es-ES"/>
+        </w:rPr>
+        <w:t xml:space="preserve"> </w:t>
+      </w:r>
+      <w:proofErr w:type="spellStart"/>
+      <w:r>
+        <w:rPr>
+          <w:lang w:val="es-ES"/>
+        </w:rPr>
+        <w:t>classroom</w:t>
+      </w:r>
+      <w:proofErr w:type="spellEnd"/>
+      <w:r>
+        <w:rPr>
+          <w:lang w:val="es-ES"/>
+        </w:rPr>
+        <w:t>?</w:t>
+      </w:r>
+    </w:p>
+    <w:p>
+      <w:pPr>
+        <w:pStyle w:val="Prrafodelista"/>
+        <w:numPr>
+          <w:ilvl w:val="0"/>
+          <w:numId w:val="22"/>
+        </w:numPr>
+        <w:jc w:val="both"/>
+        <w:rPr>
+          <w:lang w:val="es-ES"/>
+        </w:rPr>
+      </w:pPr>
+      <w:r>
+        <w:rPr>
+          <w:lang w:val="es-ES"/>
+        </w:rPr>
+        <w:t xml:space="preserve">¿Te parecen apropiados los colores de la interface de </w:t>
+      </w:r>
+      <w:proofErr w:type="spellStart"/>
+      <w:r>
+        <w:rPr>
+          <w:lang w:val="es-ES"/>
+        </w:rPr>
+        <w:t>collaborate</w:t>
+      </w:r>
+      <w:proofErr w:type="spellEnd"/>
+      <w:r>
+        <w:rPr>
+          <w:lang w:val="es-ES"/>
+        </w:rPr>
+        <w:t xml:space="preserve"> </w:t>
+      </w:r>
+      <w:proofErr w:type="spellStart"/>
+      <w:r>
+        <w:rPr>
+          <w:lang w:val="es-ES"/>
+        </w:rPr>
+        <w:t>classroom</w:t>
+      </w:r>
+      <w:proofErr w:type="spellEnd"/>
+      <w:r>
+        <w:rPr>
+          <w:lang w:val="es-ES"/>
+        </w:rPr>
+        <w:t>?</w:t>
+      </w:r>
+    </w:p>
+    <w:p>
+      <w:pPr>
+        <w:pStyle w:val="Prrafodelista"/>
+        <w:numPr>
+          <w:ilvl w:val="0"/>
+          <w:numId w:val="22"/>
+        </w:numPr>
+        <w:jc w:val="both"/>
+        <w:rPr>
+          <w:lang w:val="es-ES"/>
+        </w:rPr>
+      </w:pPr>
+      <w:r>
+        <w:rPr>
+          <w:lang w:val="es-ES"/>
+        </w:rPr>
+        <w:t>En las paginas de las asignaturas, ¿Cambiarias las columnas de orden (</w:t>
+      </w:r>
+      <w:proofErr w:type="spellStart"/>
+      <w:r>
+        <w:rPr>
+          <w:lang w:val="es-ES"/>
+        </w:rPr>
+        <w:t>Archivo,Chat,Profesor</w:t>
+      </w:r>
+      <w:proofErr w:type="spellEnd"/>
+      <w:r>
+        <w:rPr>
+          <w:lang w:val="es-ES"/>
+        </w:rPr>
+        <w:t>)?</w:t>
+      </w:r>
+    </w:p>
+    <w:p>
+      <w:pPr>
+        <w:pStyle w:val="Prrafodelista"/>
+        <w:numPr>
+          <w:ilvl w:val="0"/>
+          <w:numId w:val="22"/>
+        </w:numPr>
+        <w:jc w:val="both"/>
+        <w:rPr>
+          <w:lang w:val="es-ES"/>
+        </w:rPr>
+      </w:pPr>
+      <w:r>
+        <w:rPr>
+          <w:lang w:val="es-ES"/>
+        </w:rPr>
+        <w:t xml:space="preserve">¿Qué mejorarías de la interface </w:t>
+      </w:r>
+      <w:proofErr w:type="spellStart"/>
+      <w:r>
+        <w:rPr>
+          <w:lang w:val="es-ES"/>
+        </w:rPr>
+        <w:t>collaborate</w:t>
+      </w:r>
+      <w:proofErr w:type="spellEnd"/>
+      <w:r>
+        <w:rPr>
+          <w:lang w:val="es-ES"/>
+        </w:rPr>
+        <w:t xml:space="preserve"> </w:t>
+      </w:r>
+      <w:proofErr w:type="spellStart"/>
+      <w:r>
+        <w:rPr>
+          <w:lang w:val="es-ES"/>
+        </w:rPr>
+        <w:t>classroom</w:t>
+      </w:r>
+      <w:proofErr w:type="spellEnd"/>
+      <w:r>
+        <w:rPr>
+          <w:lang w:val="es-ES"/>
+        </w:rPr>
+        <w:t>?</w:t>
+      </w:r>
+    </w:p>
+    <w:p>
+      <w:pPr>
+        <w:pStyle w:val="Prrafodelista"/>
+        <w:numPr>
+          <w:ilvl w:val="0"/>
+          <w:numId w:val="22"/>
+        </w:numPr>
+        <w:jc w:val="both"/>
+        <w:rPr>
+          <w:lang w:val="es-ES"/>
+        </w:rPr>
+      </w:pPr>
+      <w:r>
+        <w:rPr>
+          <w:lang w:val="es-ES"/>
+        </w:rPr>
+        <w:t>¿Cuál de las tarea de las que realizaste te pareció mas pesada?</w:t>
+      </w:r>
       <w:bookmarkStart w:id="0" w:name="_GoBack"/>
       <w:bookmarkEnd w:id="0"/>
-      <w:r>
-        <w:rPr>
-          <w:rFonts w:cs="Calibri"/>
-        </w:rPr>
-        <w:t xml:space="preserve">¿Ha encontrado alguna forma de ponerse en contacto con la empresa propietaria del sitio web? </w:t>
-      </w:r>
-      <w:r>
-        <w:rPr>
-          <w:rFonts w:ascii="MS Mincho" w:eastAsia="MS Mincho" w:hAnsi="MS Mincho" w:cs="MS Mincho"/>
-        </w:rPr>
-        <w:t> -</w:t>
-      </w:r>
-    </w:p>
-    <w:p>
-      <w:pPr>
-        <w:widowControl w:val="0"/>
-        <w:numPr>
-          <w:ilvl w:val="0"/>
-          <w:numId w:val="14"/>
-        </w:numPr>
-        <w:tabs>
-          <w:tab w:val="left" w:pos="220"/>
-          <w:tab w:val="left" w:pos="720"/>
-        </w:tabs>
-        <w:autoSpaceDE w:val="0"/>
-        <w:autoSpaceDN w:val="0"/>
-        <w:adjustRightInd w:val="0"/>
-        <w:spacing w:after="320" w:line="380" w:lineRule="atLeast"/>
-        <w:jc w:val="both"/>
-        <w:rPr>
-          <w:rFonts w:cs="Calibri"/>
-        </w:rPr>
-      </w:pPr>
-      <w:r>
-        <w:rPr>
-          <w:rFonts w:cs="Calibri"/>
-        </w:rPr>
-        <w:t xml:space="preserve">¿Ha encontrado alguna forma de envío de datos mediante un formulario? ¿La web le ha informado de si los datos han sido enviados correctamente o ha habido algún error? </w:t>
-      </w:r>
-      <w:r>
-        <w:rPr>
-          <w:rFonts w:ascii="MS Mincho" w:eastAsia="MS Mincho" w:hAnsi="MS Mincho" w:cs="MS Mincho"/>
-        </w:rPr>
-        <w:t> -</w:t>
-      </w:r>
-    </w:p>
-    <w:p>
-      <w:pPr>
-        <w:widowControl w:val="0"/>
-        <w:tabs>
-          <w:tab w:val="left" w:pos="220"/>
-          <w:tab w:val="left" w:pos="720"/>
-        </w:tabs>
-        <w:autoSpaceDE w:val="0"/>
-        <w:autoSpaceDN w:val="0"/>
-        <w:adjustRightInd w:val="0"/>
-        <w:spacing w:after="320" w:line="380" w:lineRule="atLeast"/>
-        <w:jc w:val="both"/>
-        <w:rPr>
-          <w:rFonts w:cs="Calibri"/>
-        </w:rPr>
-      </w:pPr>
-    </w:p>
-    <w:p>
-      <w:pPr>
-        <w:rPr>
-          <w:lang w:val="es-ES"/>
-        </w:rPr>
-      </w:pPr>
-      <w:r>
-        <w:rPr>
-          <w:lang w:val="es-ES"/>
-        </w:rPr>
-        <w:t>TAREA 1: (CARLOS)</w:t>
-      </w:r>
-    </w:p>
-    <w:p>
-      <w:pPr>
-        <w:rPr>
-          <w:lang w:val="es-ES"/>
-        </w:rPr>
-      </w:pPr>
-      <w:r>
-        <w:rPr>
-          <w:lang w:val="es-ES"/>
-        </w:rPr>
-        <w:t>TAREA 2: (CARLOS)</w:t>
-      </w:r>
-    </w:p>
-    <w:p>
-      <w:pPr>
-        <w:rPr>
-          <w:lang w:val="es-ES"/>
-        </w:rPr>
-      </w:pPr>
-      <w:r>
-        <w:rPr>
-          <w:lang w:val="es-ES"/>
-        </w:rPr>
-        <w:t>TAREA 3: (CARLOS)</w:t>
-      </w:r>
-    </w:p>
-    <w:p>
-      <w:pPr>
-        <w:rPr>
-          <w:lang w:val="es-ES"/>
-        </w:rPr>
-      </w:pPr>
-    </w:p>
-    <w:p>
-      <w:pPr>
-        <w:rPr>
-          <w:b/>
-          <w:lang w:val="es-ES"/>
-        </w:rPr>
-      </w:pPr>
-      <w:r>
-        <w:rPr>
-          <w:b/>
-          <w:lang w:val="es-ES"/>
-        </w:rPr>
-        <w:t>OBSERVACIONES POR PARTE DEL USUARIO:</w:t>
-      </w:r>
-    </w:p>
-    <w:p>
-      <w:pPr>
-        <w:rPr>
+    </w:p>
+    <w:p>
+      <w:pPr>
+        <w:rPr>
+          <w:u w:val="single"/>
           <w:lang w:val="es-ES"/>
         </w:rPr>
       </w:pPr>
@@ -3136,6 +4048,318 @@
     </w:lvl>
   </w:abstractNum>
   <w:abstractNum w:abstractNumId="5">
+    <w:nsid w:val="19C00F42"/>
+    <w:multiLevelType w:val="hybridMultilevel"/>
+    <w:tmpl w:val="F15E2FB2"/>
+    <w:lvl w:ilvl="0" w:tplc="040A0001">
+      <w:start w:val="1"/>
+      <w:numFmt w:val="bullet"/>
+      <w:lvlText w:val=""/>
+      <w:lvlJc w:val="left"/>
+      <w:pPr>
+        <w:ind w:left="720" w:hanging="360"/>
+      </w:pPr>
+      <w:rPr>
+        <w:rFonts w:ascii="Symbol" w:hAnsi="Symbol" w:hint="default"/>
+      </w:rPr>
+    </w:lvl>
+    <w:lvl w:ilvl="1" w:tplc="040A0003" w:tentative="1">
+      <w:start w:val="1"/>
+      <w:numFmt w:val="bullet"/>
+      <w:lvlText w:val="o"/>
+      <w:lvlJc w:val="left"/>
+      <w:pPr>
+        <w:ind w:left="1440" w:hanging="360"/>
+      </w:pPr>
+      <w:rPr>
+        <w:rFonts w:ascii="Courier New" w:hAnsi="Courier New" w:cs="Courier New" w:hint="default"/>
+      </w:rPr>
+    </w:lvl>
+    <w:lvl w:ilvl="2" w:tplc="040A0005" w:tentative="1">
+      <w:start w:val="1"/>
+      <w:numFmt w:val="bullet"/>
+      <w:lvlText w:val=""/>
+      <w:lvlJc w:val="left"/>
+      <w:pPr>
+        <w:ind w:left="2160" w:hanging="360"/>
+      </w:pPr>
+      <w:rPr>
+        <w:rFonts w:ascii="Wingdings" w:hAnsi="Wingdings" w:hint="default"/>
+      </w:rPr>
+    </w:lvl>
+    <w:lvl w:ilvl="3" w:tplc="040A0001" w:tentative="1">
+      <w:start w:val="1"/>
+      <w:numFmt w:val="bullet"/>
+      <w:lvlText w:val=""/>
+      <w:lvlJc w:val="left"/>
+      <w:pPr>
+        <w:ind w:left="2880" w:hanging="360"/>
+      </w:pPr>
+      <w:rPr>
+        <w:rFonts w:ascii="Symbol" w:hAnsi="Symbol" w:hint="default"/>
+      </w:rPr>
+    </w:lvl>
+    <w:lvl w:ilvl="4" w:tplc="040A0003" w:tentative="1">
+      <w:start w:val="1"/>
+      <w:numFmt w:val="bullet"/>
+      <w:lvlText w:val="o"/>
+      <w:lvlJc w:val="left"/>
+      <w:pPr>
+        <w:ind w:left="3600" w:hanging="360"/>
+      </w:pPr>
+      <w:rPr>
+        <w:rFonts w:ascii="Courier New" w:hAnsi="Courier New" w:cs="Courier New" w:hint="default"/>
+      </w:rPr>
+    </w:lvl>
+    <w:lvl w:ilvl="5" w:tplc="040A0005" w:tentative="1">
+      <w:start w:val="1"/>
+      <w:numFmt w:val="bullet"/>
+      <w:lvlText w:val=""/>
+      <w:lvlJc w:val="left"/>
+      <w:pPr>
+        <w:ind w:left="4320" w:hanging="360"/>
+      </w:pPr>
+      <w:rPr>
+        <w:rFonts w:ascii="Wingdings" w:hAnsi="Wingdings" w:hint="default"/>
+      </w:rPr>
+    </w:lvl>
+    <w:lvl w:ilvl="6" w:tplc="040A0001" w:tentative="1">
+      <w:start w:val="1"/>
+      <w:numFmt w:val="bullet"/>
+      <w:lvlText w:val=""/>
+      <w:lvlJc w:val="left"/>
+      <w:pPr>
+        <w:ind w:left="5040" w:hanging="360"/>
+      </w:pPr>
+      <w:rPr>
+        <w:rFonts w:ascii="Symbol" w:hAnsi="Symbol" w:hint="default"/>
+      </w:rPr>
+    </w:lvl>
+    <w:lvl w:ilvl="7" w:tplc="040A0003" w:tentative="1">
+      <w:start w:val="1"/>
+      <w:numFmt w:val="bullet"/>
+      <w:lvlText w:val="o"/>
+      <w:lvlJc w:val="left"/>
+      <w:pPr>
+        <w:ind w:left="5760" w:hanging="360"/>
+      </w:pPr>
+      <w:rPr>
+        <w:rFonts w:ascii="Courier New" w:hAnsi="Courier New" w:cs="Courier New" w:hint="default"/>
+      </w:rPr>
+    </w:lvl>
+    <w:lvl w:ilvl="8" w:tplc="040A0005" w:tentative="1">
+      <w:start w:val="1"/>
+      <w:numFmt w:val="bullet"/>
+      <w:lvlText w:val=""/>
+      <w:lvlJc w:val="left"/>
+      <w:pPr>
+        <w:ind w:left="6480" w:hanging="360"/>
+      </w:pPr>
+      <w:rPr>
+        <w:rFonts w:ascii="Wingdings" w:hAnsi="Wingdings" w:hint="default"/>
+      </w:rPr>
+    </w:lvl>
+  </w:abstractNum>
+  <w:abstractNum w:abstractNumId="6">
+    <w:nsid w:val="1ACD6772"/>
+    <w:multiLevelType w:val="hybridMultilevel"/>
+    <w:tmpl w:val="BA585710"/>
+    <w:lvl w:ilvl="0" w:tplc="040A000F">
+      <w:start w:val="1"/>
+      <w:numFmt w:val="decimal"/>
+      <w:lvlText w:val="%1."/>
+      <w:lvlJc w:val="left"/>
+      <w:pPr>
+        <w:ind w:left="720" w:hanging="360"/>
+      </w:pPr>
+      <w:rPr>
+        <w:rFonts w:hint="default"/>
+      </w:rPr>
+    </w:lvl>
+    <w:lvl w:ilvl="1" w:tplc="040A0003" w:tentative="1">
+      <w:start w:val="1"/>
+      <w:numFmt w:val="bullet"/>
+      <w:lvlText w:val="o"/>
+      <w:lvlJc w:val="left"/>
+      <w:pPr>
+        <w:ind w:left="1440" w:hanging="360"/>
+      </w:pPr>
+      <w:rPr>
+        <w:rFonts w:ascii="Courier New" w:hAnsi="Courier New" w:cs="Courier New" w:hint="default"/>
+      </w:rPr>
+    </w:lvl>
+    <w:lvl w:ilvl="2" w:tplc="040A0005" w:tentative="1">
+      <w:start w:val="1"/>
+      <w:numFmt w:val="bullet"/>
+      <w:lvlText w:val=""/>
+      <w:lvlJc w:val="left"/>
+      <w:pPr>
+        <w:ind w:left="2160" w:hanging="360"/>
+      </w:pPr>
+      <w:rPr>
+        <w:rFonts w:ascii="Wingdings" w:hAnsi="Wingdings" w:hint="default"/>
+      </w:rPr>
+    </w:lvl>
+    <w:lvl w:ilvl="3" w:tplc="040A0001" w:tentative="1">
+      <w:start w:val="1"/>
+      <w:numFmt w:val="bullet"/>
+      <w:lvlText w:val=""/>
+      <w:lvlJc w:val="left"/>
+      <w:pPr>
+        <w:ind w:left="2880" w:hanging="360"/>
+      </w:pPr>
+      <w:rPr>
+        <w:rFonts w:ascii="Symbol" w:hAnsi="Symbol" w:hint="default"/>
+      </w:rPr>
+    </w:lvl>
+    <w:lvl w:ilvl="4" w:tplc="040A0003" w:tentative="1">
+      <w:start w:val="1"/>
+      <w:numFmt w:val="bullet"/>
+      <w:lvlText w:val="o"/>
+      <w:lvlJc w:val="left"/>
+      <w:pPr>
+        <w:ind w:left="3600" w:hanging="360"/>
+      </w:pPr>
+      <w:rPr>
+        <w:rFonts w:ascii="Courier New" w:hAnsi="Courier New" w:cs="Courier New" w:hint="default"/>
+      </w:rPr>
+    </w:lvl>
+    <w:lvl w:ilvl="5" w:tplc="040A0005" w:tentative="1">
+      <w:start w:val="1"/>
+      <w:numFmt w:val="bullet"/>
+      <w:lvlText w:val=""/>
+      <w:lvlJc w:val="left"/>
+      <w:pPr>
+        <w:ind w:left="4320" w:hanging="360"/>
+      </w:pPr>
+      <w:rPr>
+        <w:rFonts w:ascii="Wingdings" w:hAnsi="Wingdings" w:hint="default"/>
+      </w:rPr>
+    </w:lvl>
+    <w:lvl w:ilvl="6" w:tplc="040A0001" w:tentative="1">
+      <w:start w:val="1"/>
+      <w:numFmt w:val="bullet"/>
+      <w:lvlText w:val=""/>
+      <w:lvlJc w:val="left"/>
+      <w:pPr>
+        <w:ind w:left="5040" w:hanging="360"/>
+      </w:pPr>
+      <w:rPr>
+        <w:rFonts w:ascii="Symbol" w:hAnsi="Symbol" w:hint="default"/>
+      </w:rPr>
+    </w:lvl>
+    <w:lvl w:ilvl="7" w:tplc="040A0003" w:tentative="1">
+      <w:start w:val="1"/>
+      <w:numFmt w:val="bullet"/>
+      <w:lvlText w:val="o"/>
+      <w:lvlJc w:val="left"/>
+      <w:pPr>
+        <w:ind w:left="5760" w:hanging="360"/>
+      </w:pPr>
+      <w:rPr>
+        <w:rFonts w:ascii="Courier New" w:hAnsi="Courier New" w:cs="Courier New" w:hint="default"/>
+      </w:rPr>
+    </w:lvl>
+    <w:lvl w:ilvl="8" w:tplc="040A0005" w:tentative="1">
+      <w:start w:val="1"/>
+      <w:numFmt w:val="bullet"/>
+      <w:lvlText w:val=""/>
+      <w:lvlJc w:val="left"/>
+      <w:pPr>
+        <w:ind w:left="6480" w:hanging="360"/>
+      </w:pPr>
+      <w:rPr>
+        <w:rFonts w:ascii="Wingdings" w:hAnsi="Wingdings" w:hint="default"/>
+      </w:rPr>
+    </w:lvl>
+  </w:abstractNum>
+  <w:abstractNum w:abstractNumId="7">
+    <w:nsid w:val="1C4B3205"/>
+    <w:multiLevelType w:val="hybridMultilevel"/>
+    <w:tmpl w:val="BF8AA12C"/>
+    <w:lvl w:ilvl="0" w:tplc="040A000F">
+      <w:start w:val="1"/>
+      <w:numFmt w:val="decimal"/>
+      <w:lvlText w:val="%1."/>
+      <w:lvlJc w:val="left"/>
+      <w:pPr>
+        <w:ind w:left="720" w:hanging="360"/>
+      </w:pPr>
+    </w:lvl>
+    <w:lvl w:ilvl="1" w:tplc="040A0019" w:tentative="1">
+      <w:start w:val="1"/>
+      <w:numFmt w:val="lowerLetter"/>
+      <w:lvlText w:val="%2."/>
+      <w:lvlJc w:val="left"/>
+      <w:pPr>
+        <w:ind w:left="1440" w:hanging="360"/>
+      </w:pPr>
+    </w:lvl>
+    <w:lvl w:ilvl="2" w:tplc="040A001B" w:tentative="1">
+      <w:start w:val="1"/>
+      <w:numFmt w:val="lowerRoman"/>
+      <w:lvlText w:val="%3."/>
+      <w:lvlJc w:val="right"/>
+      <w:pPr>
+        <w:ind w:left="2160" w:hanging="180"/>
+      </w:pPr>
+    </w:lvl>
+    <w:lvl w:ilvl="3" w:tplc="040A000F" w:tentative="1">
+      <w:start w:val="1"/>
+      <w:numFmt w:val="decimal"/>
+      <w:lvlText w:val="%4."/>
+      <w:lvlJc w:val="left"/>
+      <w:pPr>
+        <w:ind w:left="2880" w:hanging="360"/>
+      </w:pPr>
+    </w:lvl>
+    <w:lvl w:ilvl="4" w:tplc="040A0019" w:tentative="1">
+      <w:start w:val="1"/>
+      <w:numFmt w:val="lowerLetter"/>
+      <w:lvlText w:val="%5."/>
+      <w:lvlJc w:val="left"/>
+      <w:pPr>
+        <w:ind w:left="3600" w:hanging="360"/>
+      </w:pPr>
+    </w:lvl>
+    <w:lvl w:ilvl="5" w:tplc="040A001B" w:tentative="1">
+      <w:start w:val="1"/>
+      <w:numFmt w:val="lowerRoman"/>
+      <w:lvlText w:val="%6."/>
+      <w:lvlJc w:val="right"/>
+      <w:pPr>
+        <w:ind w:left="4320" w:hanging="180"/>
+      </w:pPr>
+    </w:lvl>
+    <w:lvl w:ilvl="6" w:tplc="040A000F" w:tentative="1">
+      <w:start w:val="1"/>
+      <w:numFmt w:val="decimal"/>
+      <w:lvlText w:val="%7."/>
+      <w:lvlJc w:val="left"/>
+      <w:pPr>
+        <w:ind w:left="5040" w:hanging="360"/>
+      </w:pPr>
+    </w:lvl>
+    <w:lvl w:ilvl="7" w:tplc="040A0019" w:tentative="1">
+      <w:start w:val="1"/>
+      <w:numFmt w:val="lowerLetter"/>
+      <w:lvlText w:val="%8."/>
+      <w:lvlJc w:val="left"/>
+      <w:pPr>
+        <w:ind w:left="5760" w:hanging="360"/>
+      </w:pPr>
+    </w:lvl>
+    <w:lvl w:ilvl="8" w:tplc="040A001B" w:tentative="1">
+      <w:start w:val="1"/>
+      <w:numFmt w:val="lowerRoman"/>
+      <w:lvlText w:val="%9."/>
+      <w:lvlJc w:val="right"/>
+      <w:pPr>
+        <w:ind w:left="6480" w:hanging="180"/>
+      </w:pPr>
+    </w:lvl>
+  </w:abstractNum>
+  <w:abstractNum w:abstractNumId="8">
     <w:nsid w:val="34A6071C"/>
     <w:multiLevelType w:val="hybridMultilevel"/>
     <w:tmpl w:val="00000003"/>
@@ -3189,7 +4413,93 @@
       <w:lvlJc w:val="left"/>
     </w:lvl>
   </w:abstractNum>
-  <w:abstractNum w:abstractNumId="6">
+  <w:abstractNum w:abstractNumId="9">
+    <w:nsid w:val="388F7FBD"/>
+    <w:multiLevelType w:val="hybridMultilevel"/>
+    <w:tmpl w:val="9976AE28"/>
+    <w:lvl w:ilvl="0" w:tplc="040A000F">
+      <w:start w:val="1"/>
+      <w:numFmt w:val="decimal"/>
+      <w:lvlText w:val="%1."/>
+      <w:lvlJc w:val="left"/>
+      <w:pPr>
+        <w:ind w:left="720" w:hanging="360"/>
+      </w:pPr>
+    </w:lvl>
+    <w:lvl w:ilvl="1" w:tplc="040A0019" w:tentative="1">
+      <w:start w:val="1"/>
+      <w:numFmt w:val="lowerLetter"/>
+      <w:lvlText w:val="%2."/>
+      <w:lvlJc w:val="left"/>
+      <w:pPr>
+        <w:ind w:left="1440" w:hanging="360"/>
+      </w:pPr>
+    </w:lvl>
+    <w:lvl w:ilvl="2" w:tplc="040A001B" w:tentative="1">
+      <w:start w:val="1"/>
+      <w:numFmt w:val="lowerRoman"/>
+      <w:lvlText w:val="%3."/>
+      <w:lvlJc w:val="right"/>
+      <w:pPr>
+        <w:ind w:left="2160" w:hanging="180"/>
+      </w:pPr>
+    </w:lvl>
+    <w:lvl w:ilvl="3" w:tplc="040A000F" w:tentative="1">
+      <w:start w:val="1"/>
+      <w:numFmt w:val="decimal"/>
+      <w:lvlText w:val="%4."/>
+      <w:lvlJc w:val="left"/>
+      <w:pPr>
+        <w:ind w:left="2880" w:hanging="360"/>
+      </w:pPr>
+    </w:lvl>
+    <w:lvl w:ilvl="4" w:tplc="040A0019" w:tentative="1">
+      <w:start w:val="1"/>
+      <w:numFmt w:val="lowerLetter"/>
+      <w:lvlText w:val="%5."/>
+      <w:lvlJc w:val="left"/>
+      <w:pPr>
+        <w:ind w:left="3600" w:hanging="360"/>
+      </w:pPr>
+    </w:lvl>
+    <w:lvl w:ilvl="5" w:tplc="040A001B" w:tentative="1">
+      <w:start w:val="1"/>
+      <w:numFmt w:val="lowerRoman"/>
+      <w:lvlText w:val="%6."/>
+      <w:lvlJc w:val="right"/>
+      <w:pPr>
+        <w:ind w:left="4320" w:hanging="180"/>
+      </w:pPr>
+    </w:lvl>
+    <w:lvl w:ilvl="6" w:tplc="040A000F" w:tentative="1">
+      <w:start w:val="1"/>
+      <w:numFmt w:val="decimal"/>
+      <w:lvlText w:val="%7."/>
+      <w:lvlJc w:val="left"/>
+      <w:pPr>
+        <w:ind w:left="5040" w:hanging="360"/>
+      </w:pPr>
+    </w:lvl>
+    <w:lvl w:ilvl="7" w:tplc="040A0019" w:tentative="1">
+      <w:start w:val="1"/>
+      <w:numFmt w:val="lowerLetter"/>
+      <w:lvlText w:val="%8."/>
+      <w:lvlJc w:val="left"/>
+      <w:pPr>
+        <w:ind w:left="5760" w:hanging="360"/>
+      </w:pPr>
+    </w:lvl>
+    <w:lvl w:ilvl="8" w:tplc="040A001B" w:tentative="1">
+      <w:start w:val="1"/>
+      <w:numFmt w:val="lowerRoman"/>
+      <w:lvlText w:val="%9."/>
+      <w:lvlJc w:val="right"/>
+      <w:pPr>
+        <w:ind w:left="6480" w:hanging="180"/>
+      </w:pPr>
+    </w:lvl>
+  </w:abstractNum>
+  <w:abstractNum w:abstractNumId="10">
     <w:nsid w:val="45A924CF"/>
     <w:multiLevelType w:val="hybridMultilevel"/>
     <w:tmpl w:val="00000001"/>
@@ -3243,7 +4553,7 @@
       <w:lvlJc w:val="left"/>
     </w:lvl>
   </w:abstractNum>
-  <w:abstractNum w:abstractNumId="7">
+  <w:abstractNum w:abstractNumId="11">
     <w:nsid w:val="4C534921"/>
     <w:multiLevelType w:val="hybridMultilevel"/>
     <w:tmpl w:val="00000002"/>
@@ -3297,7 +4607,93 @@
       <w:lvlJc w:val="left"/>
     </w:lvl>
   </w:abstractNum>
-  <w:abstractNum w:abstractNumId="8">
+  <w:abstractNum w:abstractNumId="12">
+    <w:nsid w:val="50662F5E"/>
+    <w:multiLevelType w:val="hybridMultilevel"/>
+    <w:tmpl w:val="BF8AA12C"/>
+    <w:lvl w:ilvl="0" w:tplc="040A000F">
+      <w:start w:val="1"/>
+      <w:numFmt w:val="decimal"/>
+      <w:lvlText w:val="%1."/>
+      <w:lvlJc w:val="left"/>
+      <w:pPr>
+        <w:ind w:left="720" w:hanging="360"/>
+      </w:pPr>
+    </w:lvl>
+    <w:lvl w:ilvl="1" w:tplc="040A0019" w:tentative="1">
+      <w:start w:val="1"/>
+      <w:numFmt w:val="lowerLetter"/>
+      <w:lvlText w:val="%2."/>
+      <w:lvlJc w:val="left"/>
+      <w:pPr>
+        <w:ind w:left="1440" w:hanging="360"/>
+      </w:pPr>
+    </w:lvl>
+    <w:lvl w:ilvl="2" w:tplc="040A001B" w:tentative="1">
+      <w:start w:val="1"/>
+      <w:numFmt w:val="lowerRoman"/>
+      <w:lvlText w:val="%3."/>
+      <w:lvlJc w:val="right"/>
+      <w:pPr>
+        <w:ind w:left="2160" w:hanging="180"/>
+      </w:pPr>
+    </w:lvl>
+    <w:lvl w:ilvl="3" w:tplc="040A000F" w:tentative="1">
+      <w:start w:val="1"/>
+      <w:numFmt w:val="decimal"/>
+      <w:lvlText w:val="%4."/>
+      <w:lvlJc w:val="left"/>
+      <w:pPr>
+        <w:ind w:left="2880" w:hanging="360"/>
+      </w:pPr>
+    </w:lvl>
+    <w:lvl w:ilvl="4" w:tplc="040A0019" w:tentative="1">
+      <w:start w:val="1"/>
+      <w:numFmt w:val="lowerLetter"/>
+      <w:lvlText w:val="%5."/>
+      <w:lvlJc w:val="left"/>
+      <w:pPr>
+        <w:ind w:left="3600" w:hanging="360"/>
+      </w:pPr>
+    </w:lvl>
+    <w:lvl w:ilvl="5" w:tplc="040A001B" w:tentative="1">
+      <w:start w:val="1"/>
+      <w:numFmt w:val="lowerRoman"/>
+      <w:lvlText w:val="%6."/>
+      <w:lvlJc w:val="right"/>
+      <w:pPr>
+        <w:ind w:left="4320" w:hanging="180"/>
+      </w:pPr>
+    </w:lvl>
+    <w:lvl w:ilvl="6" w:tplc="040A000F" w:tentative="1">
+      <w:start w:val="1"/>
+      <w:numFmt w:val="decimal"/>
+      <w:lvlText w:val="%7."/>
+      <w:lvlJc w:val="left"/>
+      <w:pPr>
+        <w:ind w:left="5040" w:hanging="360"/>
+      </w:pPr>
+    </w:lvl>
+    <w:lvl w:ilvl="7" w:tplc="040A0019" w:tentative="1">
+      <w:start w:val="1"/>
+      <w:numFmt w:val="lowerLetter"/>
+      <w:lvlText w:val="%8."/>
+      <w:lvlJc w:val="left"/>
+      <w:pPr>
+        <w:ind w:left="5760" w:hanging="360"/>
+      </w:pPr>
+    </w:lvl>
+    <w:lvl w:ilvl="8" w:tplc="040A001B" w:tentative="1">
+      <w:start w:val="1"/>
+      <w:numFmt w:val="lowerRoman"/>
+      <w:lvlText w:val="%9."/>
+      <w:lvlJc w:val="right"/>
+      <w:pPr>
+        <w:ind w:left="6480" w:hanging="180"/>
+      </w:pPr>
+    </w:lvl>
+  </w:abstractNum>
+  <w:abstractNum w:abstractNumId="13">
     <w:nsid w:val="506F0919"/>
     <w:multiLevelType w:val="multilevel"/>
     <w:tmpl w:val="6652D840"/>
@@ -3410,7 +4806,7 @@
       </w:pPr>
     </w:lvl>
   </w:abstractNum>
-  <w:abstractNum w:abstractNumId="9">
+  <w:abstractNum w:abstractNumId="14">
     <w:nsid w:val="5A7B5746"/>
     <w:multiLevelType w:val="hybridMultilevel"/>
     <w:tmpl w:val="00000003"/>
@@ -3464,7 +4860,7 @@
       <w:lvlJc w:val="left"/>
     </w:lvl>
   </w:abstractNum>
-  <w:abstractNum w:abstractNumId="10">
+  <w:abstractNum w:abstractNumId="15">
     <w:nsid w:val="5B4D6A91"/>
     <w:multiLevelType w:val="hybridMultilevel"/>
     <w:tmpl w:val="00000003"/>
@@ -3518,7 +4914,7 @@
       <w:lvlJc w:val="left"/>
     </w:lvl>
   </w:abstractNum>
-  <w:abstractNum w:abstractNumId="11">
+  <w:abstractNum w:abstractNumId="16">
     <w:nsid w:val="5F7F4828"/>
     <w:multiLevelType w:val="hybridMultilevel"/>
     <w:tmpl w:val="00000002"/>
@@ -3572,7 +4968,7 @@
       <w:lvlJc w:val="left"/>
     </w:lvl>
   </w:abstractNum>
-  <w:abstractNum w:abstractNumId="12">
+  <w:abstractNum w:abstractNumId="17">
     <w:nsid w:val="636C0211"/>
     <w:multiLevelType w:val="hybridMultilevel"/>
     <w:tmpl w:val="00000002"/>
@@ -3626,7 +5022,292 @@
       <w:lvlJc w:val="left"/>
     </w:lvl>
   </w:abstractNum>
-  <w:abstractNum w:abstractNumId="13">
+  <w:abstractNum w:abstractNumId="18">
+    <w:nsid w:val="64CD537F"/>
+    <w:multiLevelType w:val="hybridMultilevel"/>
+    <w:tmpl w:val="BA585710"/>
+    <w:lvl w:ilvl="0" w:tplc="040A000F">
+      <w:start w:val="1"/>
+      <w:numFmt w:val="decimal"/>
+      <w:lvlText w:val="%1."/>
+      <w:lvlJc w:val="left"/>
+      <w:pPr>
+        <w:ind w:left="720" w:hanging="360"/>
+      </w:pPr>
+      <w:rPr>
+        <w:rFonts w:hint="default"/>
+      </w:rPr>
+    </w:lvl>
+    <w:lvl w:ilvl="1" w:tplc="040A0003" w:tentative="1">
+      <w:start w:val="1"/>
+      <w:numFmt w:val="bullet"/>
+      <w:lvlText w:val="o"/>
+      <w:lvlJc w:val="left"/>
+      <w:pPr>
+        <w:ind w:left="1440" w:hanging="360"/>
+      </w:pPr>
+      <w:rPr>
+        <w:rFonts w:ascii="Courier New" w:hAnsi="Courier New" w:cs="Courier New" w:hint="default"/>
+      </w:rPr>
+    </w:lvl>
+    <w:lvl w:ilvl="2" w:tplc="040A0005" w:tentative="1">
+      <w:start w:val="1"/>
+      <w:numFmt w:val="bullet"/>
+      <w:lvlText w:val=""/>
+      <w:lvlJc w:val="left"/>
+      <w:pPr>
+        <w:ind w:left="2160" w:hanging="360"/>
+      </w:pPr>
+      <w:rPr>
+        <w:rFonts w:ascii="Wingdings" w:hAnsi="Wingdings" w:hint="default"/>
+      </w:rPr>
+    </w:lvl>
+    <w:lvl w:ilvl="3" w:tplc="040A0001" w:tentative="1">
+      <w:start w:val="1"/>
+      <w:numFmt w:val="bullet"/>
+      <w:lvlText w:val=""/>
+      <w:lvlJc w:val="left"/>
+      <w:pPr>
+        <w:ind w:left="2880" w:hanging="360"/>
+      </w:pPr>
+      <w:rPr>
+        <w:rFonts w:ascii="Symbol" w:hAnsi="Symbol" w:hint="default"/>
+      </w:rPr>
+    </w:lvl>
+    <w:lvl w:ilvl="4" w:tplc="040A0003" w:tentative="1">
+      <w:start w:val="1"/>
+      <w:numFmt w:val="bullet"/>
+      <w:lvlText w:val="o"/>
+      <w:lvlJc w:val="left"/>
+      <w:pPr>
+        <w:ind w:left="3600" w:hanging="360"/>
+      </w:pPr>
+      <w:rPr>
+        <w:rFonts w:ascii="Courier New" w:hAnsi="Courier New" w:cs="Courier New" w:hint="default"/>
+      </w:rPr>
+    </w:lvl>
+    <w:lvl w:ilvl="5" w:tplc="040A0005" w:tentative="1">
+      <w:start w:val="1"/>
+      <w:numFmt w:val="bullet"/>
+      <w:lvlText w:val=""/>
+      <w:lvlJc w:val="left"/>
+      <w:pPr>
+        <w:ind w:left="4320" w:hanging="360"/>
+      </w:pPr>
+      <w:rPr>
+        <w:rFonts w:ascii="Wingdings" w:hAnsi="Wingdings" w:hint="default"/>
+      </w:rPr>
+    </w:lvl>
+    <w:lvl w:ilvl="6" w:tplc="040A0001" w:tentative="1">
+      <w:start w:val="1"/>
+      <w:numFmt w:val="bullet"/>
+      <w:lvlText w:val=""/>
+      <w:lvlJc w:val="left"/>
+      <w:pPr>
+        <w:ind w:left="5040" w:hanging="360"/>
+      </w:pPr>
+      <w:rPr>
+        <w:rFonts w:ascii="Symbol" w:hAnsi="Symbol" w:hint="default"/>
+      </w:rPr>
+    </w:lvl>
+    <w:lvl w:ilvl="7" w:tplc="040A0003" w:tentative="1">
+      <w:start w:val="1"/>
+      <w:numFmt w:val="bullet"/>
+      <w:lvlText w:val="o"/>
+      <w:lvlJc w:val="left"/>
+      <w:pPr>
+        <w:ind w:left="5760" w:hanging="360"/>
+      </w:pPr>
+      <w:rPr>
+        <w:rFonts w:ascii="Courier New" w:hAnsi="Courier New" w:cs="Courier New" w:hint="default"/>
+      </w:rPr>
+    </w:lvl>
+    <w:lvl w:ilvl="8" w:tplc="040A0005" w:tentative="1">
+      <w:start w:val="1"/>
+      <w:numFmt w:val="bullet"/>
+      <w:lvlText w:val=""/>
+      <w:lvlJc w:val="left"/>
+      <w:pPr>
+        <w:ind w:left="6480" w:hanging="360"/>
+      </w:pPr>
+      <w:rPr>
+        <w:rFonts w:ascii="Wingdings" w:hAnsi="Wingdings" w:hint="default"/>
+      </w:rPr>
+    </w:lvl>
+  </w:abstractNum>
+  <w:abstractNum w:abstractNumId="19">
+    <w:nsid w:val="67DE6C31"/>
+    <w:multiLevelType w:val="hybridMultilevel"/>
+    <w:tmpl w:val="9976AE28"/>
+    <w:lvl w:ilvl="0" w:tplc="040A000F">
+      <w:start w:val="1"/>
+      <w:numFmt w:val="decimal"/>
+      <w:lvlText w:val="%1."/>
+      <w:lvlJc w:val="left"/>
+      <w:pPr>
+        <w:ind w:left="720" w:hanging="360"/>
+      </w:pPr>
+    </w:lvl>
+    <w:lvl w:ilvl="1" w:tplc="040A0019" w:tentative="1">
+      <w:start w:val="1"/>
+      <w:numFmt w:val="lowerLetter"/>
+      <w:lvlText w:val="%2."/>
+      <w:lvlJc w:val="left"/>
+      <w:pPr>
+        <w:ind w:left="1440" w:hanging="360"/>
+      </w:pPr>
+    </w:lvl>
+    <w:lvl w:ilvl="2" w:tplc="040A001B" w:tentative="1">
+      <w:start w:val="1"/>
+      <w:numFmt w:val="lowerRoman"/>
+      <w:lvlText w:val="%3."/>
+      <w:lvlJc w:val="right"/>
+      <w:pPr>
+        <w:ind w:left="2160" w:hanging="180"/>
+      </w:pPr>
+    </w:lvl>
+    <w:lvl w:ilvl="3" w:tplc="040A000F" w:tentative="1">
+      <w:start w:val="1"/>
+      <w:numFmt w:val="decimal"/>
+      <w:lvlText w:val="%4."/>
+      <w:lvlJc w:val="left"/>
+      <w:pPr>
+        <w:ind w:left="2880" w:hanging="360"/>
+      </w:pPr>
+    </w:lvl>
+    <w:lvl w:ilvl="4" w:tplc="040A0019" w:tentative="1">
+      <w:start w:val="1"/>
+      <w:numFmt w:val="lowerLetter"/>
+      <w:lvlText w:val="%5."/>
+      <w:lvlJc w:val="left"/>
+      <w:pPr>
+        <w:ind w:left="3600" w:hanging="360"/>
+      </w:pPr>
+    </w:lvl>
+    <w:lvl w:ilvl="5" w:tplc="040A001B" w:tentative="1">
+      <w:start w:val="1"/>
+      <w:numFmt w:val="lowerRoman"/>
+      <w:lvlText w:val="%6."/>
+      <w:lvlJc w:val="right"/>
+      <w:pPr>
+        <w:ind w:left="4320" w:hanging="180"/>
+      </w:pPr>
+    </w:lvl>
+    <w:lvl w:ilvl="6" w:tplc="040A000F" w:tentative="1">
+      <w:start w:val="1"/>
+      <w:numFmt w:val="decimal"/>
+      <w:lvlText w:val="%7."/>
+      <w:lvlJc w:val="left"/>
+      <w:pPr>
+        <w:ind w:left="5040" w:hanging="360"/>
+      </w:pPr>
+    </w:lvl>
+    <w:lvl w:ilvl="7" w:tplc="040A0019" w:tentative="1">
+      <w:start w:val="1"/>
+      <w:numFmt w:val="lowerLetter"/>
+      <w:lvlText w:val="%8."/>
+      <w:lvlJc w:val="left"/>
+      <w:pPr>
+        <w:ind w:left="5760" w:hanging="360"/>
+      </w:pPr>
+    </w:lvl>
+    <w:lvl w:ilvl="8" w:tplc="040A001B" w:tentative="1">
+      <w:start w:val="1"/>
+      <w:numFmt w:val="lowerRoman"/>
+      <w:lvlText w:val="%9."/>
+      <w:lvlJc w:val="right"/>
+      <w:pPr>
+        <w:ind w:left="6480" w:hanging="180"/>
+      </w:pPr>
+    </w:lvl>
+  </w:abstractNum>
+  <w:abstractNum w:abstractNumId="20">
+    <w:nsid w:val="72531FB3"/>
+    <w:multiLevelType w:val="hybridMultilevel"/>
+    <w:tmpl w:val="92BCB2C4"/>
+    <w:lvl w:ilvl="0" w:tplc="040A000F">
+      <w:start w:val="1"/>
+      <w:numFmt w:val="decimal"/>
+      <w:lvlText w:val="%1."/>
+      <w:lvlJc w:val="left"/>
+      <w:pPr>
+        <w:ind w:left="720" w:hanging="360"/>
+      </w:pPr>
+    </w:lvl>
+    <w:lvl w:ilvl="1" w:tplc="040A0019" w:tentative="1">
+      <w:start w:val="1"/>
+      <w:numFmt w:val="lowerLetter"/>
+      <w:lvlText w:val="%2."/>
+      <w:lvlJc w:val="left"/>
+      <w:pPr>
+        <w:ind w:left="1440" w:hanging="360"/>
+      </w:pPr>
+    </w:lvl>
+    <w:lvl w:ilvl="2" w:tplc="040A001B" w:tentative="1">
+      <w:start w:val="1"/>
+      <w:numFmt w:val="lowerRoman"/>
+      <w:lvlText w:val="%3."/>
+      <w:lvlJc w:val="right"/>
+      <w:pPr>
+        <w:ind w:left="2160" w:hanging="180"/>
+      </w:pPr>
+    </w:lvl>
+    <w:lvl w:ilvl="3" w:tplc="040A000F" w:tentative="1">
+      <w:start w:val="1"/>
+      <w:numFmt w:val="decimal"/>
+      <w:lvlText w:val="%4."/>
+      <w:lvlJc w:val="left"/>
+      <w:pPr>
+        <w:ind w:left="2880" w:hanging="360"/>
+      </w:pPr>
+    </w:lvl>
+    <w:lvl w:ilvl="4" w:tplc="040A0019" w:tentative="1">
+      <w:start w:val="1"/>
+      <w:numFmt w:val="lowerLetter"/>
+      <w:lvlText w:val="%5."/>
+      <w:lvlJc w:val="left"/>
+      <w:pPr>
+        <w:ind w:left="3600" w:hanging="360"/>
+      </w:pPr>
+    </w:lvl>
+    <w:lvl w:ilvl="5" w:tplc="040A001B" w:tentative="1">
+      <w:start w:val="1"/>
+      <w:numFmt w:val="lowerRoman"/>
+      <w:lvlText w:val="%6."/>
+      <w:lvlJc w:val="right"/>
+      <w:pPr>
+        <w:ind w:left="4320" w:hanging="180"/>
+      </w:pPr>
+    </w:lvl>
+    <w:lvl w:ilvl="6" w:tplc="040A000F" w:tentative="1">
+      <w:start w:val="1"/>
+      <w:numFmt w:val="decimal"/>
+      <w:lvlText w:val="%7."/>
+      <w:lvlJc w:val="left"/>
+      <w:pPr>
+        <w:ind w:left="5040" w:hanging="360"/>
+      </w:pPr>
+    </w:lvl>
+    <w:lvl w:ilvl="7" w:tplc="040A0019" w:tentative="1">
+      <w:start w:val="1"/>
+      <w:numFmt w:val="lowerLetter"/>
+      <w:lvlText w:val="%8."/>
+      <w:lvlJc w:val="left"/>
+      <w:pPr>
+        <w:ind w:left="5760" w:hanging="360"/>
+      </w:pPr>
+    </w:lvl>
+    <w:lvl w:ilvl="8" w:tplc="040A001B" w:tentative="1">
+      <w:start w:val="1"/>
+      <w:numFmt w:val="lowerRoman"/>
+      <w:lvlText w:val="%9."/>
+      <w:lvlJc w:val="right"/>
+      <w:pPr>
+        <w:ind w:left="6480" w:hanging="180"/>
+      </w:pPr>
+    </w:lvl>
+  </w:abstractNum>
+  <w:abstractNum w:abstractNumId="21">
     <w:nsid w:val="7B694A69"/>
     <w:multiLevelType w:val="hybridMultilevel"/>
     <w:tmpl w:val="00000003"/>
@@ -3681,7 +5362,7 @@
     </w:lvl>
   </w:abstractNum>
   <w:num w:numId="1">
-    <w:abstractNumId w:val="8"/>
+    <w:abstractNumId w:val="13"/>
   </w:num>
   <w:num w:numId="2">
     <w:abstractNumId w:val="0"/>
@@ -3693,34 +5374,58 @@
     <w:abstractNumId w:val="2"/>
   </w:num>
   <w:num w:numId="5">
-    <w:abstractNumId w:val="6"/>
+    <w:abstractNumId w:val="10"/>
   </w:num>
   <w:num w:numId="6">
-    <w:abstractNumId w:val="7"/>
+    <w:abstractNumId w:val="11"/>
   </w:num>
   <w:num w:numId="7">
-    <w:abstractNumId w:val="5"/>
+    <w:abstractNumId w:val="8"/>
   </w:num>
   <w:num w:numId="8">
     <w:abstractNumId w:val="3"/>
   </w:num>
   <w:num w:numId="9">
-    <w:abstractNumId w:val="11"/>
+    <w:abstractNumId w:val="16"/>
   </w:num>
   <w:num w:numId="10">
-    <w:abstractNumId w:val="10"/>
+    <w:abstractNumId w:val="15"/>
   </w:num>
   <w:num w:numId="11">
     <w:abstractNumId w:val="4"/>
   </w:num>
   <w:num w:numId="12">
+    <w:abstractNumId w:val="14"/>
+  </w:num>
+  <w:num w:numId="13">
+    <w:abstractNumId w:val="17"/>
+  </w:num>
+  <w:num w:numId="14">
+    <w:abstractNumId w:val="21"/>
+  </w:num>
+  <w:num w:numId="15">
+    <w:abstractNumId w:val="5"/>
+  </w:num>
+  <w:num w:numId="16">
+    <w:abstractNumId w:val="6"/>
+  </w:num>
+  <w:num w:numId="17">
     <w:abstractNumId w:val="9"/>
   </w:num>
-  <w:num w:numId="13">
+  <w:num w:numId="18">
     <w:abstractNumId w:val="12"/>
   </w:num>
-  <w:num w:numId="14">
-    <w:abstractNumId w:val="13"/>
+  <w:num w:numId="19">
+    <w:abstractNumId w:val="18"/>
+  </w:num>
+  <w:num w:numId="20">
+    <w:abstractNumId w:val="19"/>
+  </w:num>
+  <w:num w:numId="21">
+    <w:abstractNumId w:val="7"/>
+  </w:num>
+  <w:num w:numId="22">
+    <w:abstractNumId w:val="20"/>
   </w:num>
 </w:numbering>
 </file>
@@ -4127,6 +5832,7 @@
   <w:style w:type="character" w:default="1" w:styleId="Fuentedeprrafopredeter">
     <w:name w:val="Default Paragraph Font"/>
     <w:uiPriority w:val="1"/>
+    <w:semiHidden/>
     <w:unhideWhenUsed/>
   </w:style>
   <w:style w:type="table" w:default="1" w:styleId="Tablanormal">
@@ -4169,6 +5875,17 @@
     <w:name w:val="apple-tab-span"/>
     <w:basedOn w:val="Fuentedeprrafopredeter"/>
     <w:rsid w:val="004B7648"/>
+  </w:style>
+  <w:style w:type="paragraph" w:styleId="Prrafodelista">
+    <w:name w:val="List Paragraph"/>
+    <w:basedOn w:val="Normal"/>
+    <w:uiPriority w:val="34"/>
+    <w:qFormat/>
+    <w:rsid w:val="00672177"/>
+    <w:pPr>
+      <w:ind w:left="720"/>
+      <w:contextualSpacing/>
+    </w:pPr>
   </w:style>
 </w:styles>
 </file>

</xml_diff>